<commit_message>
Tambah file Notulensi 2 dan List kebutuhan + update logbook
</commit_message>
<xml_diff>
--- a/Logbook.docx
+++ b/Logbook.docx
@@ -745,13 +745,13 @@
         <w:tblLook w:val="0400"/>
       </w:tblPr>
       <w:tblGrid>
-        <w:gridCol w:w="660"/>
-        <w:gridCol w:w="1875"/>
+        <w:gridCol w:w="690"/>
+        <w:gridCol w:w="1845"/>
         <w:gridCol w:w="6030"/>
         <w:tblGridChange w:id="0">
           <w:tblGrid>
-            <w:gridCol w:w="660"/>
-            <w:gridCol w:w="1875"/>
+            <w:gridCol w:w="690"/>
+            <w:gridCol w:w="1845"/>
             <w:gridCol w:w="6030"/>
           </w:tblGrid>
         </w:tblGridChange>
@@ -891,9 +891,6 @@
               <w:t xml:space="preserve">2 </w:t>
             </w:r>
           </w:p>
-        </w:tc>
-        <w:tc>
-          <w:tcPr/>
           <w:p>
             <w:pPr>
               <w:spacing w:after="40" w:before="40" w:lineRule="auto"/>
@@ -904,10 +901,8 @@
             </w:pPr>
             <w:r>
               <w:rPr>
-                <w:rFonts w:ascii="Times New Roman" w:cs="Times New Roman" w:eastAsia="Times New Roman" w:hAnsi="Times New Roman"/>
-                <w:rtl w:val="0"/>
-              </w:rPr>
-              <w:t xml:space="preserve">1 April 2020</w:t>
+                <w:rtl w:val="0"/>
+              </w:rPr>
             </w:r>
           </w:p>
           <w:p>
@@ -920,10 +915,15 @@
             </w:pPr>
             <w:r>
               <w:rPr>
-                <w:rtl w:val="0"/>
-              </w:rPr>
-            </w:r>
-          </w:p>
+                <w:rFonts w:ascii="Times New Roman" w:cs="Times New Roman" w:eastAsia="Times New Roman" w:hAnsi="Times New Roman"/>
+                <w:rtl w:val="0"/>
+              </w:rPr>
+              <w:t xml:space="preserve">3</w:t>
+            </w:r>
+          </w:p>
+        </w:tc>
+        <w:tc>
+          <w:tcPr/>
           <w:p>
             <w:pPr>
               <w:spacing w:after="40" w:before="40" w:lineRule="auto"/>
@@ -937,7 +937,65 @@
                 <w:rFonts w:ascii="Times New Roman" w:cs="Times New Roman" w:eastAsia="Times New Roman" w:hAnsi="Times New Roman"/>
                 <w:rtl w:val="0"/>
               </w:rPr>
+              <w:t xml:space="preserve">1 April 2020</w:t>
+            </w:r>
+          </w:p>
+          <w:p>
+            <w:pPr>
+              <w:spacing w:after="40" w:before="40" w:lineRule="auto"/>
+              <w:jc w:val="center"/>
+              <w:rPr>
+                <w:rFonts w:ascii="Times New Roman" w:cs="Times New Roman" w:eastAsia="Times New Roman" w:hAnsi="Times New Roman"/>
+              </w:rPr>
+            </w:pPr>
+            <w:r>
+              <w:rPr>
+                <w:rtl w:val="0"/>
+              </w:rPr>
+            </w:r>
+          </w:p>
+          <w:p>
+            <w:pPr>
+              <w:spacing w:after="40" w:before="40" w:lineRule="auto"/>
+              <w:jc w:val="center"/>
+              <w:rPr>
+                <w:rFonts w:ascii="Times New Roman" w:cs="Times New Roman" w:eastAsia="Times New Roman" w:hAnsi="Times New Roman"/>
+              </w:rPr>
+            </w:pPr>
+            <w:r>
+              <w:rPr>
+                <w:rFonts w:ascii="Times New Roman" w:cs="Times New Roman" w:eastAsia="Times New Roman" w:hAnsi="Times New Roman"/>
+                <w:rtl w:val="0"/>
+              </w:rPr>
               <w:t xml:space="preserve">6 April 2020</w:t>
+            </w:r>
+          </w:p>
+          <w:p>
+            <w:pPr>
+              <w:spacing w:after="40" w:before="40" w:lineRule="auto"/>
+              <w:jc w:val="center"/>
+              <w:rPr>
+                <w:rFonts w:ascii="Times New Roman" w:cs="Times New Roman" w:eastAsia="Times New Roman" w:hAnsi="Times New Roman"/>
+              </w:rPr>
+            </w:pPr>
+            <w:r>
+              <w:rPr>
+                <w:rtl w:val="0"/>
+              </w:rPr>
+            </w:r>
+          </w:p>
+          <w:p>
+            <w:pPr>
+              <w:spacing w:after="40" w:before="40" w:lineRule="auto"/>
+              <w:jc w:val="center"/>
+              <w:rPr>
+                <w:rFonts w:ascii="Times New Roman" w:cs="Times New Roman" w:eastAsia="Times New Roman" w:hAnsi="Times New Roman"/>
+              </w:rPr>
+            </w:pPr>
+            <w:r>
+              <w:rPr>
+                <w:rtl w:val="0"/>
+              </w:rPr>
             </w:r>
           </w:p>
         </w:tc>
@@ -962,7 +1020,7 @@
             <w:pPr>
               <w:numPr>
                 <w:ilvl w:val="0"/>
-                <w:numId w:val="1"/>
+                <w:numId w:val="3"/>
               </w:numPr>
               <w:spacing w:after="0" w:afterAutospacing="0" w:before="40" w:lineRule="auto"/>
               <w:ind w:left="720" w:hanging="360"/>
@@ -976,35 +1034,14 @@
                 <w:rFonts w:ascii="Times New Roman" w:cs="Times New Roman" w:eastAsia="Times New Roman" w:hAnsi="Times New Roman"/>
                 <w:rtl w:val="0"/>
               </w:rPr>
-              <w:t xml:space="preserve">Membaca dan memahami dokumen yang telah ada sebelumnya. </w:t>
+              <w:t xml:space="preserve">Membuat daftar kebutuhan </w:t>
             </w:r>
           </w:p>
           <w:p>
             <w:pPr>
               <w:numPr>
                 <w:ilvl w:val="0"/>
-                <w:numId w:val="1"/>
-              </w:numPr>
-              <w:spacing w:after="0" w:afterAutospacing="0" w:before="0" w:beforeAutospacing="0" w:lineRule="auto"/>
-              <w:ind w:left="720" w:hanging="360"/>
-              <w:rPr>
-                <w:rFonts w:ascii="Times New Roman" w:cs="Times New Roman" w:eastAsia="Times New Roman" w:hAnsi="Times New Roman"/>
-                <w:u w:val="none"/>
-              </w:rPr>
-            </w:pPr>
-            <w:r>
-              <w:rPr>
-                <w:rFonts w:ascii="Times New Roman" w:cs="Times New Roman" w:eastAsia="Times New Roman" w:hAnsi="Times New Roman"/>
-                <w:rtl w:val="0"/>
-              </w:rPr>
-              <w:t xml:space="preserve">Membuat daftar kebutuhan berdasarkan dokumen yang telah dibaca.</w:t>
-            </w:r>
-          </w:p>
-          <w:p>
-            <w:pPr>
-              <w:numPr>
-                <w:ilvl w:val="0"/>
-                <w:numId w:val="1"/>
+                <w:numId w:val="3"/>
               </w:numPr>
               <w:spacing w:after="40" w:before="0" w:beforeAutospacing="0" w:lineRule="auto"/>
               <w:ind w:left="720" w:hanging="360"/>
@@ -1018,7 +1055,7 @@
                 <w:rFonts w:ascii="Times New Roman" w:cs="Times New Roman" w:eastAsia="Times New Roman" w:hAnsi="Times New Roman"/>
                 <w:rtl w:val="0"/>
               </w:rPr>
-              <w:t xml:space="preserve">Menambahkan beberapa kebutuhan yang belum ada di dokumen sebelumnya.</w:t>
+              <w:t xml:space="preserve">Menentukan metode elisitasi yang akan digunakan</w:t>
             </w:r>
           </w:p>
         </w:tc>
@@ -1757,7 +1794,7 @@
         <w:widowControl w:val="1"/>
         <w:numPr>
           <w:ilvl w:val="0"/>
-          <w:numId w:val="2"/>
+          <w:numId w:val="4"/>
         </w:numPr>
         <w:pBdr>
           <w:top w:space="0" w:sz="0" w:val="nil"/>
@@ -3275,16 +3312,13 @@
           <w:p>
             <w:pPr>
               <w:spacing w:after="120" w:lineRule="auto"/>
-              <w:rPr>
-                <w:i w:val="1"/>
-              </w:rPr>
-            </w:pPr>
-            <w:r>
-              <w:rPr>
-                <w:i w:val="1"/>
-                <w:rtl w:val="0"/>
-              </w:rPr>
-              <w:t xml:space="preserve">[tanggal kegiatan]</w:t>
+              <w:rPr/>
+            </w:pPr>
+            <w:r>
+              <w:rPr>
+                <w:rtl w:val="0"/>
+              </w:rPr>
+              <w:t xml:space="preserve">6 April 2020</w:t>
             </w:r>
           </w:p>
         </w:tc>
@@ -3324,7 +3358,7 @@
           <w:tcPr/>
           <w:p>
             <w:pPr>
-              <w:spacing w:after="120" w:lineRule="auto"/>
+              <w:spacing w:after="160" w:line="259" w:lineRule="auto"/>
               <w:rPr>
                 <w:i w:val="1"/>
               </w:rPr>
@@ -3332,9 +3366,16 @@
             <w:r>
               <w:rPr>
                 <w:i w:val="1"/>
-                <w:rtl w:val="0"/>
-              </w:rPr>
-              <w:t xml:space="preserve">[jam/durasi kegiatan]</w:t>
+                <w:sz w:val="24"/>
+                <w:szCs w:val="24"/>
+                <w:rtl w:val="0"/>
+              </w:rPr>
+              <w:t xml:space="preserve">09.29 - 11.36 dan 15.35-21.32</w:t>
+            </w:r>
+            <w:r>
+              <w:rPr>
+                <w:rtl w:val="0"/>
+              </w:rPr>
             </w:r>
           </w:p>
         </w:tc>
@@ -3384,7 +3425,7 @@
                 <w:i w:val="1"/>
                 <w:rtl w:val="0"/>
               </w:rPr>
-              <w:t xml:space="preserve">[lokasi kegiatan]</w:t>
+              <w:t xml:space="preserve">Multichat di Line</w:t>
             </w:r>
           </w:p>
         </w:tc>
@@ -3434,7 +3475,7 @@
                 <w:i w:val="1"/>
                 <w:rtl w:val="0"/>
               </w:rPr>
-              <w:t xml:space="preserve">[nama anggota], [nama stakeholder] – dibuktikan dengan daftar hadir</w:t>
+              <w:t xml:space="preserve">Najatul M, Meila K, Kholishotul A</w:t>
             </w:r>
           </w:p>
         </w:tc>
@@ -3469,22 +3510,98 @@
               <w:t xml:space="preserve">:</w:t>
             </w:r>
           </w:p>
-        </w:tc>
-        <w:tc>
-          <w:tcPr/>
           <w:p>
             <w:pPr>
               <w:spacing w:after="120" w:lineRule="auto"/>
-              <w:rPr>
+              <w:rPr/>
+            </w:pPr>
+            <w:r>
+              <w:rPr>
+                <w:rtl w:val="0"/>
+              </w:rPr>
+            </w:r>
+          </w:p>
+        </w:tc>
+        <w:tc>
+          <w:tcPr/>
+          <w:p>
+            <w:pPr>
+              <w:spacing w:after="40" w:before="40" w:lineRule="auto"/>
+              <w:ind w:left="720" w:firstLine="0"/>
+              <w:rPr>
+                <w:rFonts w:ascii="Times New Roman" w:cs="Times New Roman" w:eastAsia="Times New Roman" w:hAnsi="Times New Roman"/>
                 <w:i w:val="1"/>
               </w:rPr>
             </w:pPr>
             <w:r>
               <w:rPr>
+                <w:rtl w:val="0"/>
+              </w:rPr>
+            </w:r>
+          </w:p>
+          <w:p>
+            <w:pPr>
+              <w:numPr>
+                <w:ilvl w:val="0"/>
+                <w:numId w:val="2"/>
+              </w:numPr>
+              <w:spacing w:after="0" w:afterAutospacing="0" w:before="40" w:lineRule="auto"/>
+              <w:ind w:left="720" w:hanging="360"/>
+              <w:rPr>
+                <w:rFonts w:ascii="Times New Roman" w:cs="Times New Roman" w:eastAsia="Times New Roman" w:hAnsi="Times New Roman"/>
                 <w:i w:val="1"/>
-                <w:rtl w:val="0"/>
-              </w:rPr>
-              <w:t xml:space="preserve">[keterangan singkat kegiatan]</w:t>
+                <w:u w:val="none"/>
+              </w:rPr>
+            </w:pPr>
+            <w:r>
+              <w:rPr>
+                <w:rFonts w:ascii="Times New Roman" w:cs="Times New Roman" w:eastAsia="Times New Roman" w:hAnsi="Times New Roman"/>
+                <w:i w:val="1"/>
+                <w:rtl w:val="0"/>
+              </w:rPr>
+              <w:t xml:space="preserve">Membuat daftar kebutuhan</w:t>
+            </w:r>
+            <w:r>
+              <w:rPr>
+                <w:rtl w:val="0"/>
+              </w:rPr>
+            </w:r>
+          </w:p>
+          <w:p>
+            <w:pPr>
+              <w:numPr>
+                <w:ilvl w:val="0"/>
+                <w:numId w:val="2"/>
+              </w:numPr>
+              <w:spacing w:after="40" w:before="0" w:beforeAutospacing="0" w:lineRule="auto"/>
+              <w:ind w:left="720" w:hanging="360"/>
+              <w:rPr>
+                <w:rFonts w:ascii="Times New Roman" w:cs="Times New Roman" w:eastAsia="Times New Roman" w:hAnsi="Times New Roman"/>
+                <w:i w:val="1"/>
+              </w:rPr>
+            </w:pPr>
+            <w:r>
+              <w:rPr>
+                <w:rFonts w:ascii="Times New Roman" w:cs="Times New Roman" w:eastAsia="Times New Roman" w:hAnsi="Times New Roman"/>
+                <w:i w:val="1"/>
+                <w:rtl w:val="0"/>
+              </w:rPr>
+              <w:t xml:space="preserve">Menentukan metode elisitasi yang akan digunakan</w:t>
+            </w:r>
+          </w:p>
+          <w:p>
+            <w:pPr>
+              <w:spacing w:after="40" w:before="40" w:lineRule="auto"/>
+              <w:ind w:left="720" w:firstLine="0"/>
+              <w:rPr>
+                <w:rFonts w:ascii="Times New Roman" w:cs="Times New Roman" w:eastAsia="Times New Roman" w:hAnsi="Times New Roman"/>
+                <w:i w:val="1"/>
+              </w:rPr>
+            </w:pPr>
+            <w:r>
+              <w:rPr>
+                <w:rtl w:val="0"/>
+              </w:rPr>
             </w:r>
           </w:p>
         </w:tc>
@@ -3532,13 +3649,12 @@
                 <w:i w:val="1"/>
                 <w:rtl w:val="0"/>
               </w:rPr>
-              <w:t xml:space="preserve">[file-file yang dihasilkan, maupun dokumen pendukung kegiatan] </w:t>
-            </w:r>
-            <w:r>
-              <w:rPr>
-                <w:rtl w:val="0"/>
-              </w:rPr>
-              <w:t xml:space="preserve">misal: catatan1.docx, daftar list kebutuhan.xlsx, ...</w:t>
+              <w:t xml:space="preserve">NOTULENSI 2.docx,  List Kebutuhan.xlsx</w:t>
+            </w:r>
+            <w:r>
+              <w:rPr>
+                <w:rtl w:val="0"/>
+              </w:rPr>
             </w:r>
           </w:p>
         </w:tc>
@@ -3578,17 +3694,6 @@
     </w:p>
     <w:p>
       <w:pPr>
-        <w:spacing w:after="0" w:line="240" w:lineRule="auto"/>
-        <w:rPr/>
-      </w:pPr>
-      <w:r>
-        <w:rPr>
-          <w:rtl w:val="0"/>
-        </w:rPr>
-      </w:r>
-    </w:p>
-    <w:p>
-      <w:pPr>
         <w:spacing w:after="0" w:line="360" w:lineRule="auto"/>
         <w:rPr>
           <w:i w:val="1"/>
@@ -3596,10 +3701,8 @@
       </w:pPr>
       <w:r>
         <w:rPr>
-          <w:i w:val="1"/>
-          <w:rtl w:val="0"/>
-        </w:rPr>
-        <w:t xml:space="preserve">[Berisi poin-poin penting catatan kemajuan/ apa saja yang dilakukan dalam kegiatan tersebut]</w:t>
+          <w:rtl w:val="0"/>
+        </w:rPr>
       </w:r>
     </w:p>
     <w:p>
@@ -3609,7 +3712,7 @@
         <w:widowControl w:val="1"/>
         <w:numPr>
           <w:ilvl w:val="0"/>
-          <w:numId w:val="3"/>
+          <w:numId w:val="5"/>
         </w:numPr>
         <w:pBdr>
           <w:top w:space="0" w:sz="0" w:val="nil"/>
@@ -3638,20 +3741,14 @@
       </w:pPr>
       <w:r>
         <w:rPr>
-          <w:rFonts w:ascii="Calibri" w:cs="Calibri" w:eastAsia="Calibri" w:hAnsi="Calibri"/>
-          <w:b w:val="0"/>
-          <w:i w:val="0"/>
-          <w:smallCaps w:val="0"/>
-          <w:strike w:val="0"/>
-          <w:color w:val="000000"/>
-          <w:sz w:val="22"/>
-          <w:szCs w:val="22"/>
-          <w:u w:val="none"/>
-          <w:shd w:fill="auto" w:val="clear"/>
-          <w:vertAlign w:val="baseline"/>
-          <w:rtl w:val="0"/>
-        </w:rPr>
-        <w:t xml:space="preserve">......................</w:t>
+          <w:rtl w:val="0"/>
+        </w:rPr>
+        <w:t xml:space="preserve">List Kebutuhan sudah dibuat dengan nama file “List Kebutuhan.xlsx”.</w:t>
+      </w:r>
+      <w:r>
+        <w:rPr>
+          <w:rtl w:val="0"/>
+        </w:rPr>
       </w:r>
     </w:p>
     <w:p>
@@ -3661,7 +3758,7 @@
         <w:widowControl w:val="1"/>
         <w:numPr>
           <w:ilvl w:val="0"/>
-          <w:numId w:val="3"/>
+          <w:numId w:val="5"/>
         </w:numPr>
         <w:pBdr>
           <w:top w:space="0" w:sz="0" w:val="nil"/>
@@ -3690,72 +3787,14 @@
       </w:pPr>
       <w:r>
         <w:rPr>
-          <w:rFonts w:ascii="Calibri" w:cs="Calibri" w:eastAsia="Calibri" w:hAnsi="Calibri"/>
-          <w:b w:val="0"/>
-          <w:i w:val="0"/>
-          <w:smallCaps w:val="0"/>
-          <w:strike w:val="0"/>
-          <w:color w:val="000000"/>
-          <w:sz w:val="22"/>
-          <w:szCs w:val="22"/>
-          <w:u w:val="none"/>
-          <w:shd w:fill="auto" w:val="clear"/>
-          <w:vertAlign w:val="baseline"/>
-          <w:rtl w:val="0"/>
-        </w:rPr>
-        <w:t xml:space="preserve">........................</w:t>
-      </w:r>
-    </w:p>
-    <w:p>
-      <w:pPr>
-        <w:keepNext w:val="0"/>
-        <w:keepLines w:val="0"/>
-        <w:widowControl w:val="1"/>
-        <w:numPr>
-          <w:ilvl w:val="0"/>
-          <w:numId w:val="3"/>
-        </w:numPr>
-        <w:pBdr>
-          <w:top w:space="0" w:sz="0" w:val="nil"/>
-          <w:left w:space="0" w:sz="0" w:val="nil"/>
-          <w:bottom w:space="0" w:sz="0" w:val="nil"/>
-          <w:right w:space="0" w:sz="0" w:val="nil"/>
-          <w:between w:space="0" w:sz="0" w:val="nil"/>
-        </w:pBdr>
-        <w:shd w:fill="auto" w:val="clear"/>
-        <w:spacing w:after="0" w:before="0" w:line="360" w:lineRule="auto"/>
-        <w:ind w:left="720" w:right="0" w:hanging="360"/>
-        <w:jc w:val="left"/>
-        <w:rPr>
-          <w:rFonts w:ascii="Calibri" w:cs="Calibri" w:eastAsia="Calibri" w:hAnsi="Calibri"/>
-          <w:b w:val="0"/>
-          <w:i w:val="0"/>
-          <w:smallCaps w:val="0"/>
-          <w:strike w:val="0"/>
-          <w:color w:val="000000"/>
-          <w:sz w:val="22"/>
-          <w:szCs w:val="22"/>
-          <w:u w:val="none"/>
-          <w:shd w:fill="auto" w:val="clear"/>
-          <w:vertAlign w:val="baseline"/>
-        </w:rPr>
-      </w:pPr>
-      <w:r>
-        <w:rPr>
-          <w:rFonts w:ascii="Calibri" w:cs="Calibri" w:eastAsia="Calibri" w:hAnsi="Calibri"/>
-          <w:b w:val="0"/>
-          <w:i w:val="0"/>
-          <w:smallCaps w:val="0"/>
-          <w:strike w:val="0"/>
-          <w:color w:val="000000"/>
-          <w:sz w:val="22"/>
-          <w:szCs w:val="22"/>
-          <w:u w:val="none"/>
-          <w:shd w:fill="auto" w:val="clear"/>
-          <w:vertAlign w:val="baseline"/>
-          <w:rtl w:val="0"/>
-        </w:rPr>
-        <w:t xml:space="preserve">................................</w:t>
+          <w:rtl w:val="0"/>
+        </w:rPr>
+        <w:t xml:space="preserve">Metode Elisitasi yang akan digunakan yaitu metode kuesioner dan metode observasi dengan menggunakan video dari sistem yang telah ada sebelumnya.</w:t>
+      </w:r>
+      <w:r>
+        <w:rPr>
+          <w:rtl w:val="0"/>
+        </w:rPr>
       </w:r>
     </w:p>
     <w:p>
@@ -3962,24 +4001,20 @@
                 <w:vertAlign w:val="baseline"/>
                 <w:rtl w:val="0"/>
               </w:rPr>
-              <w:t xml:space="preserve">Nama anggota pembuat notulen</w:t>
-            </w:r>
-            <w:r>
-              <w:rPr>
-                <w:rFonts w:ascii="Calibri" w:cs="Calibri" w:eastAsia="Calibri" w:hAnsi="Calibri"/>
-                <w:b w:val="0"/>
-                <w:i w:val="0"/>
-                <w:smallCaps w:val="0"/>
-                <w:strike w:val="0"/>
-                <w:color w:val="000000"/>
-                <w:sz w:val="22"/>
-                <w:szCs w:val="22"/>
+              <w:t xml:space="preserve">Nama </w:t>
+            </w:r>
+            <w:r>
+              <w:rPr>
+                <w:i w:val="1"/>
                 <w:u w:val="single"/>
-                <w:shd w:fill="auto" w:val="clear"/>
-                <w:vertAlign w:val="baseline"/>
-                <w:rtl w:val="0"/>
-              </w:rPr>
-              <w:t xml:space="preserve">]</w:t>
+                <w:rtl w:val="0"/>
+              </w:rPr>
+              <w:t xml:space="preserve">Meila Kamilia</w:t>
+            </w:r>
+            <w:r>
+              <w:rPr>
+                <w:rtl w:val="0"/>
+              </w:rPr>
             </w:r>
           </w:p>
           <w:p>
@@ -4350,7 +4385,7 @@
                 <w:i w:val="1"/>
                 <w:rtl w:val="0"/>
               </w:rPr>
-              <w:t xml:space="preserve">[tanggal kegiatan]</w:t>
+              <w:t xml:space="preserve">6 April 2020</w:t>
             </w:r>
           </w:p>
         </w:tc>
@@ -4390,7 +4425,7 @@
           <w:tcPr/>
           <w:p>
             <w:pPr>
-              <w:spacing w:after="120" w:lineRule="auto"/>
+              <w:spacing w:after="160" w:line="259" w:lineRule="auto"/>
               <w:rPr>
                 <w:i w:val="1"/>
               </w:rPr>
@@ -4398,9 +4433,16 @@
             <w:r>
               <w:rPr>
                 <w:i w:val="1"/>
-                <w:rtl w:val="0"/>
-              </w:rPr>
-              <w:t xml:space="preserve">[jam/durasi kegiatan]</w:t>
+                <w:sz w:val="24"/>
+                <w:szCs w:val="24"/>
+                <w:rtl w:val="0"/>
+              </w:rPr>
+              <w:t xml:space="preserve">09.29 - 11.36 dan 15.35-21.32</w:t>
+            </w:r>
+            <w:r>
+              <w:rPr>
+                <w:rtl w:val="0"/>
+              </w:rPr>
             </w:r>
           </w:p>
         </w:tc>
@@ -4450,7 +4492,7 @@
                 <w:i w:val="1"/>
                 <w:rtl w:val="0"/>
               </w:rPr>
-              <w:t xml:space="preserve">[lokasi kegiatan]</w:t>
+              <w:t xml:space="preserve">Multichat Line</w:t>
             </w:r>
           </w:p>
         </w:tc>
@@ -4490,9 +4532,36 @@
           <w:tcPr/>
           <w:p>
             <w:pPr>
+              <w:numPr>
+                <w:ilvl w:val="0"/>
+                <w:numId w:val="1"/>
+              </w:numPr>
+              <w:spacing w:after="0" w:afterAutospacing="0" w:lineRule="auto"/>
+              <w:ind w:left="720" w:hanging="360"/>
+              <w:rPr>
+                <w:i w:val="1"/>
+                <w:u w:val="none"/>
+              </w:rPr>
+            </w:pPr>
+            <w:r>
+              <w:rPr>
+                <w:i w:val="1"/>
+                <w:rtl w:val="0"/>
+              </w:rPr>
+              <w:t xml:space="preserve">Membuat daftar kebutuhan</w:t>
+            </w:r>
+          </w:p>
+          <w:p>
+            <w:pPr>
+              <w:numPr>
+                <w:ilvl w:val="0"/>
+                <w:numId w:val="1"/>
+              </w:numPr>
               <w:spacing w:after="120" w:lineRule="auto"/>
+              <w:ind w:left="720" w:hanging="360"/>
               <w:rPr>
                 <w:i w:val="1"/>
+                <w:u w:val="none"/>
               </w:rPr>
             </w:pPr>
             <w:r>
@@ -4500,7 +4569,7 @@
                 <w:i w:val="1"/>
                 <w:rtl w:val="0"/>
               </w:rPr>
-              <w:t xml:space="preserve">[keterangan singkat kegiatan]</w:t>
+              <w:t xml:space="preserve">Menentukan metode elisitasi</w:t>
             </w:r>
           </w:p>
         </w:tc>
@@ -4650,32 +4719,35 @@
               <w:rPr>
                 <w:rtl w:val="0"/>
               </w:rPr>
-            </w:r>
-          </w:p>
-        </w:tc>
-        <w:tc>
-          <w:tcPr/>
-          <w:p>
-            <w:pPr>
-              <w:rPr/>
-            </w:pPr>
-            <w:r>
-              <w:rPr>
-                <w:rtl w:val="0"/>
-              </w:rPr>
-            </w:r>
-          </w:p>
-        </w:tc>
-        <w:tc>
-          <w:tcPr/>
-          <w:p>
-            <w:pPr>
-              <w:rPr/>
-            </w:pPr>
-            <w:r>
-              <w:rPr>
-                <w:rtl w:val="0"/>
-              </w:rPr>
+              <w:t xml:space="preserve">1</w:t>
+            </w:r>
+          </w:p>
+        </w:tc>
+        <w:tc>
+          <w:tcPr/>
+          <w:p>
+            <w:pPr>
+              <w:rPr/>
+            </w:pPr>
+            <w:r>
+              <w:rPr>
+                <w:rtl w:val="0"/>
+              </w:rPr>
+              <w:t xml:space="preserve">Kholishotul A</w:t>
+            </w:r>
+          </w:p>
+        </w:tc>
+        <w:tc>
+          <w:tcPr/>
+          <w:p>
+            <w:pPr>
+              <w:rPr/>
+            </w:pPr>
+            <w:r>
+              <w:rPr>
+                <w:rtl w:val="0"/>
+              </w:rPr>
+              <w:t xml:space="preserve">05111740000030/ Developer</w:t>
             </w:r>
           </w:p>
         </w:tc>
@@ -4704,32 +4776,35 @@
               <w:rPr>
                 <w:rtl w:val="0"/>
               </w:rPr>
-            </w:r>
-          </w:p>
-        </w:tc>
-        <w:tc>
-          <w:tcPr/>
-          <w:p>
-            <w:pPr>
-              <w:rPr/>
-            </w:pPr>
-            <w:r>
-              <w:rPr>
-                <w:rtl w:val="0"/>
-              </w:rPr>
-            </w:r>
-          </w:p>
-        </w:tc>
-        <w:tc>
-          <w:tcPr/>
-          <w:p>
-            <w:pPr>
-              <w:rPr/>
-            </w:pPr>
-            <w:r>
-              <w:rPr>
-                <w:rtl w:val="0"/>
-              </w:rPr>
+              <w:t xml:space="preserve">2</w:t>
+            </w:r>
+          </w:p>
+        </w:tc>
+        <w:tc>
+          <w:tcPr/>
+          <w:p>
+            <w:pPr>
+              <w:rPr/>
+            </w:pPr>
+            <w:r>
+              <w:rPr>
+                <w:rtl w:val="0"/>
+              </w:rPr>
+              <w:t xml:space="preserve">Najatul Muslim D</w:t>
+            </w:r>
+          </w:p>
+        </w:tc>
+        <w:tc>
+          <w:tcPr/>
+          <w:p>
+            <w:pPr>
+              <w:rPr/>
+            </w:pPr>
+            <w:r>
+              <w:rPr>
+                <w:rtl w:val="0"/>
+              </w:rPr>
+              <w:t xml:space="preserve">05111740000079/ Developer</w:t>
             </w:r>
           </w:p>
         </w:tc>
@@ -4758,32 +4833,35 @@
               <w:rPr>
                 <w:rtl w:val="0"/>
               </w:rPr>
-            </w:r>
-          </w:p>
-        </w:tc>
-        <w:tc>
-          <w:tcPr/>
-          <w:p>
-            <w:pPr>
-              <w:rPr/>
-            </w:pPr>
-            <w:r>
-              <w:rPr>
-                <w:rtl w:val="0"/>
-              </w:rPr>
-            </w:r>
-          </w:p>
-        </w:tc>
-        <w:tc>
-          <w:tcPr/>
-          <w:p>
-            <w:pPr>
-              <w:rPr/>
-            </w:pPr>
-            <w:r>
-              <w:rPr>
-                <w:rtl w:val="0"/>
-              </w:rPr>
+              <w:t xml:space="preserve">3</w:t>
+            </w:r>
+          </w:p>
+        </w:tc>
+        <w:tc>
+          <w:tcPr/>
+          <w:p>
+            <w:pPr>
+              <w:rPr/>
+            </w:pPr>
+            <w:r>
+              <w:rPr>
+                <w:rtl w:val="0"/>
+              </w:rPr>
+              <w:t xml:space="preserve">Meila Kamilia</w:t>
+            </w:r>
+          </w:p>
+        </w:tc>
+        <w:tc>
+          <w:tcPr/>
+          <w:p>
+            <w:pPr>
+              <w:rPr/>
+            </w:pPr>
+            <w:r>
+              <w:rPr>
+                <w:rtl w:val="0"/>
+              </w:rPr>
+              <w:t xml:space="preserve">05111740000189/ Developer</w:t>
             </w:r>
           </w:p>
         </w:tc>
@@ -5623,7 +5701,7 @@
       <w:pPr>
         <w:numPr>
           <w:ilvl w:val="0"/>
-          <w:numId w:val="3"/>
+          <w:numId w:val="5"/>
         </w:numPr>
         <w:spacing w:after="0" w:line="360" w:lineRule="auto"/>
         <w:ind w:left="720" w:hanging="360"/>
@@ -5639,7 +5717,7 @@
       <w:pPr>
         <w:numPr>
           <w:ilvl w:val="0"/>
-          <w:numId w:val="3"/>
+          <w:numId w:val="5"/>
         </w:numPr>
         <w:spacing w:after="0" w:line="360" w:lineRule="auto"/>
         <w:ind w:left="720" w:hanging="360"/>
@@ -5655,7 +5733,7 @@
       <w:pPr>
         <w:numPr>
           <w:ilvl w:val="0"/>
-          <w:numId w:val="3"/>
+          <w:numId w:val="5"/>
         </w:numPr>
         <w:spacing w:after="0" w:line="360" w:lineRule="auto"/>
         <w:ind w:left="720" w:hanging="360"/>
@@ -7296,7 +7374,7 @@
       <w:pPr>
         <w:numPr>
           <w:ilvl w:val="0"/>
-          <w:numId w:val="3"/>
+          <w:numId w:val="5"/>
         </w:numPr>
         <w:spacing w:after="0" w:line="360" w:lineRule="auto"/>
         <w:ind w:left="720" w:hanging="360"/>
@@ -7312,7 +7390,7 @@
       <w:pPr>
         <w:numPr>
           <w:ilvl w:val="0"/>
-          <w:numId w:val="3"/>
+          <w:numId w:val="5"/>
         </w:numPr>
         <w:spacing w:after="0" w:line="360" w:lineRule="auto"/>
         <w:ind w:left="720" w:hanging="360"/>
@@ -7328,7 +7406,7 @@
       <w:pPr>
         <w:numPr>
           <w:ilvl w:val="0"/>
-          <w:numId w:val="3"/>
+          <w:numId w:val="5"/>
         </w:numPr>
         <w:spacing w:after="0" w:line="360" w:lineRule="auto"/>
         <w:ind w:left="720" w:hanging="360"/>
@@ -8558,6 +8636,226 @@
   <w:abstractNum w:abstractNumId="2">
     <w:lvl w:ilvl="0">
       <w:start w:val="1"/>
+      <w:numFmt w:val="bullet"/>
+      <w:lvlText w:val="-"/>
+      <w:lvlJc w:val="left"/>
+      <w:pPr>
+        <w:ind w:left="720" w:hanging="360"/>
+      </w:pPr>
+      <w:rPr>
+        <w:u w:val="none"/>
+      </w:rPr>
+    </w:lvl>
+    <w:lvl w:ilvl="1">
+      <w:start w:val="1"/>
+      <w:numFmt w:val="bullet"/>
+      <w:lvlText w:val="-"/>
+      <w:lvlJc w:val="left"/>
+      <w:pPr>
+        <w:ind w:left="1440" w:hanging="360"/>
+      </w:pPr>
+      <w:rPr>
+        <w:u w:val="none"/>
+      </w:rPr>
+    </w:lvl>
+    <w:lvl w:ilvl="2">
+      <w:start w:val="1"/>
+      <w:numFmt w:val="bullet"/>
+      <w:lvlText w:val="-"/>
+      <w:lvlJc w:val="left"/>
+      <w:pPr>
+        <w:ind w:left="2160" w:hanging="360"/>
+      </w:pPr>
+      <w:rPr>
+        <w:u w:val="none"/>
+      </w:rPr>
+    </w:lvl>
+    <w:lvl w:ilvl="3">
+      <w:start w:val="1"/>
+      <w:numFmt w:val="bullet"/>
+      <w:lvlText w:val="-"/>
+      <w:lvlJc w:val="left"/>
+      <w:pPr>
+        <w:ind w:left="2880" w:hanging="360"/>
+      </w:pPr>
+      <w:rPr>
+        <w:u w:val="none"/>
+      </w:rPr>
+    </w:lvl>
+    <w:lvl w:ilvl="4">
+      <w:start w:val="1"/>
+      <w:numFmt w:val="bullet"/>
+      <w:lvlText w:val="-"/>
+      <w:lvlJc w:val="left"/>
+      <w:pPr>
+        <w:ind w:left="3600" w:hanging="360"/>
+      </w:pPr>
+      <w:rPr>
+        <w:u w:val="none"/>
+      </w:rPr>
+    </w:lvl>
+    <w:lvl w:ilvl="5">
+      <w:start w:val="1"/>
+      <w:numFmt w:val="bullet"/>
+      <w:lvlText w:val="-"/>
+      <w:lvlJc w:val="left"/>
+      <w:pPr>
+        <w:ind w:left="4320" w:hanging="360"/>
+      </w:pPr>
+      <w:rPr>
+        <w:u w:val="none"/>
+      </w:rPr>
+    </w:lvl>
+    <w:lvl w:ilvl="6">
+      <w:start w:val="1"/>
+      <w:numFmt w:val="bullet"/>
+      <w:lvlText w:val="-"/>
+      <w:lvlJc w:val="left"/>
+      <w:pPr>
+        <w:ind w:left="5040" w:hanging="360"/>
+      </w:pPr>
+      <w:rPr>
+        <w:u w:val="none"/>
+      </w:rPr>
+    </w:lvl>
+    <w:lvl w:ilvl="7">
+      <w:start w:val="1"/>
+      <w:numFmt w:val="bullet"/>
+      <w:lvlText w:val="-"/>
+      <w:lvlJc w:val="left"/>
+      <w:pPr>
+        <w:ind w:left="5760" w:hanging="360"/>
+      </w:pPr>
+      <w:rPr>
+        <w:u w:val="none"/>
+      </w:rPr>
+    </w:lvl>
+    <w:lvl w:ilvl="8">
+      <w:start w:val="1"/>
+      <w:numFmt w:val="bullet"/>
+      <w:lvlText w:val="-"/>
+      <w:lvlJc w:val="left"/>
+      <w:pPr>
+        <w:ind w:left="6480" w:hanging="360"/>
+      </w:pPr>
+      <w:rPr>
+        <w:u w:val="none"/>
+      </w:rPr>
+    </w:lvl>
+  </w:abstractNum>
+  <w:abstractNum w:abstractNumId="3">
+    <w:lvl w:ilvl="0">
+      <w:start w:val="1"/>
+      <w:numFmt w:val="bullet"/>
+      <w:lvlText w:val="-"/>
+      <w:lvlJc w:val="left"/>
+      <w:pPr>
+        <w:ind w:left="720" w:hanging="360"/>
+      </w:pPr>
+      <w:rPr>
+        <w:u w:val="none"/>
+      </w:rPr>
+    </w:lvl>
+    <w:lvl w:ilvl="1">
+      <w:start w:val="1"/>
+      <w:numFmt w:val="bullet"/>
+      <w:lvlText w:val="-"/>
+      <w:lvlJc w:val="left"/>
+      <w:pPr>
+        <w:ind w:left="1440" w:hanging="360"/>
+      </w:pPr>
+      <w:rPr>
+        <w:u w:val="none"/>
+      </w:rPr>
+    </w:lvl>
+    <w:lvl w:ilvl="2">
+      <w:start w:val="1"/>
+      <w:numFmt w:val="bullet"/>
+      <w:lvlText w:val="-"/>
+      <w:lvlJc w:val="left"/>
+      <w:pPr>
+        <w:ind w:left="2160" w:hanging="360"/>
+      </w:pPr>
+      <w:rPr>
+        <w:u w:val="none"/>
+      </w:rPr>
+    </w:lvl>
+    <w:lvl w:ilvl="3">
+      <w:start w:val="1"/>
+      <w:numFmt w:val="bullet"/>
+      <w:lvlText w:val="-"/>
+      <w:lvlJc w:val="left"/>
+      <w:pPr>
+        <w:ind w:left="2880" w:hanging="360"/>
+      </w:pPr>
+      <w:rPr>
+        <w:u w:val="none"/>
+      </w:rPr>
+    </w:lvl>
+    <w:lvl w:ilvl="4">
+      <w:start w:val="1"/>
+      <w:numFmt w:val="bullet"/>
+      <w:lvlText w:val="-"/>
+      <w:lvlJc w:val="left"/>
+      <w:pPr>
+        <w:ind w:left="3600" w:hanging="360"/>
+      </w:pPr>
+      <w:rPr>
+        <w:u w:val="none"/>
+      </w:rPr>
+    </w:lvl>
+    <w:lvl w:ilvl="5">
+      <w:start w:val="1"/>
+      <w:numFmt w:val="bullet"/>
+      <w:lvlText w:val="-"/>
+      <w:lvlJc w:val="left"/>
+      <w:pPr>
+        <w:ind w:left="4320" w:hanging="360"/>
+      </w:pPr>
+      <w:rPr>
+        <w:u w:val="none"/>
+      </w:rPr>
+    </w:lvl>
+    <w:lvl w:ilvl="6">
+      <w:start w:val="1"/>
+      <w:numFmt w:val="bullet"/>
+      <w:lvlText w:val="-"/>
+      <w:lvlJc w:val="left"/>
+      <w:pPr>
+        <w:ind w:left="5040" w:hanging="360"/>
+      </w:pPr>
+      <w:rPr>
+        <w:u w:val="none"/>
+      </w:rPr>
+    </w:lvl>
+    <w:lvl w:ilvl="7">
+      <w:start w:val="1"/>
+      <w:numFmt w:val="bullet"/>
+      <w:lvlText w:val="-"/>
+      <w:lvlJc w:val="left"/>
+      <w:pPr>
+        <w:ind w:left="5760" w:hanging="360"/>
+      </w:pPr>
+      <w:rPr>
+        <w:u w:val="none"/>
+      </w:rPr>
+    </w:lvl>
+    <w:lvl w:ilvl="8">
+      <w:start w:val="1"/>
+      <w:numFmt w:val="bullet"/>
+      <w:lvlText w:val="-"/>
+      <w:lvlJc w:val="left"/>
+      <w:pPr>
+        <w:ind w:left="6480" w:hanging="360"/>
+      </w:pPr>
+      <w:rPr>
+        <w:u w:val="none"/>
+      </w:rPr>
+    </w:lvl>
+  </w:abstractNum>
+  <w:abstractNum w:abstractNumId="4">
+    <w:lvl w:ilvl="0">
+      <w:start w:val="1"/>
       <w:numFmt w:val="decimal"/>
       <w:lvlText w:val="%1."/>
       <w:lvlJc w:val="left"/>
@@ -8647,7 +8945,7 @@
       <w:rPr/>
     </w:lvl>
   </w:abstractNum>
-  <w:abstractNum w:abstractNumId="3">
+  <w:abstractNum w:abstractNumId="5">
     <w:lvl w:ilvl="0">
       <w:start w:val="1"/>
       <w:numFmt w:val="decimal"/>
@@ -8747,6 +9045,12 @@
   </w:num>
   <w:num w:numId="3">
     <w:abstractNumId w:val="3"/>
+  </w:num>
+  <w:num w:numId="4">
+    <w:abstractNumId w:val="4"/>
+  </w:num>
+  <w:num w:numId="5">
+    <w:abstractNumId w:val="5"/>
   </w:num>
 </w:numbering>
 </file>
@@ -9549,7 +9853,7 @@
 
 <file path=customXML/item1.xml><?xml version="1.0" encoding="utf-8"?>
 <go:gDocsCustomXmlDataStorage xmlns:go="http://customooxmlschemas.google.com/" xmlns:r="http://schemas.openxmlformats.org/officeDocument/2006/relationships">
-  <go:docsCustomData xmlns:go="http://customooxmlschemas.google.com/" roundtripDataSignature="AMtx7minDbc7xARqQM9DIbl+5e7oWY2ADw==">AMUW2mUqSksVD+2vVV114htbZxSYCA3t/rzpU36krqz/Vk6CKnplVUJIZqdSSgtZXTjBggnmq8qrrwryhHxQK7BoT1rGiEng3NLalfqHP9IUFLElOswz0+TIym4sni8mYiRARWxPRWsfJEmyynCgac3/1S15HFElqw==</go:docsCustomData>
+  <go:docsCustomData xmlns:go="http://customooxmlschemas.google.com/" roundtripDataSignature="AMtx7minDbc7xARqQM9DIbl+5e7oWY2ADw==">AMUW2mVIfskTx0BYMPrEQJHufXmOuykOxbAKSyqNIgs12mGZ1lW2caysl+bXq8EFWSIBdEAqnTgLrIjbC2+jO6nDX1kYDg+pKNo1jCTo4KSEFl+KTMcrjZNFRx+6yvKHQuUIpFBbTtZkIcU+V+bEy9LC3CJfPoQ5GA==</go:docsCustomData>
 </go:gDocsCustomXmlDataStorage>
 </file>
 

</xml_diff>